<commit_message>
Updated resumes to correctly delete, modified applicant to handle deletion correctly
</commit_message>
<xml_diff>
--- a/uploads/1/RavenResume1.docx
+++ b/uploads/1/RavenResume1.docx
@@ -4,10 +4,10 @@
   <w:body>
     <w:p>
       <w:r>
-        <w:t xml:space="preserve">This is </w:t>
+        <w:t xml:space="preserve">This is Raven’s </w:t>
       </w:r>
       <w:r>
-        <w:t>Raven’s first</w:t>
+        <w:t>first</w:t>
       </w:r>
       <w:r>
         <w:t xml:space="preserve"> uploaded resume file.</w:t>
@@ -421,6 +421,7 @@
   <w:style w:type="paragraph" w:default="1" w:styleId="Normal">
     <w:name w:val="Normal"/>
     <w:qFormat/>
+    <w:rsid w:val="00F236C0"/>
   </w:style>
   <w:style w:type="character" w:default="1" w:styleId="DefaultParagraphFont">
     <w:name w:val="Default Paragraph Font"/>

</xml_diff>

<commit_message>
Renamed post_response to postInfo to match naming convention. Updated postInfo to delete responses listed on page. Tested delete methods for Applicants, applicantInfo, resumes, responses, and postInfo and all passed. Delete of resumes deleted actual resumes on file, so recreated them.
</commit_message>
<xml_diff>
--- a/uploads/1/RavenResume1.docx
+++ b/uploads/1/RavenResume1.docx
@@ -4,10 +4,13 @@
   <w:body>
     <w:p>
       <w:r>
-        <w:t xml:space="preserve">This is Raven’s </w:t>
+        <w:t xml:space="preserve">This is </w:t>
       </w:r>
       <w:r>
-        <w:t>first</w:t>
+        <w:t>Raven</w:t>
+      </w:r>
+      <w:r>
+        <w:t>’s first</w:t>
       </w:r>
       <w:r>
         <w:t xml:space="preserve"> uploaded resume file.</w:t>
@@ -421,7 +424,6 @@
   <w:style w:type="paragraph" w:default="1" w:styleId="Normal">
     <w:name w:val="Normal"/>
     <w:qFormat/>
-    <w:rsid w:val="00F236C0"/>
   </w:style>
   <w:style w:type="character" w:default="1" w:styleId="DefaultParagraphFont">
     <w:name w:val="Default Paragraph Font"/>

</xml_diff>